<commit_message>
New Heroku Link added to Iteration 4 Report
</commit_message>
<xml_diff>
--- a/documentation/Fall2020/i4.docx
+++ b/documentation/Fall2020/i4.docx
@@ -95,12 +95,12 @@
           <wp:inline distB="114300" distT="114300" distL="114300" distR="114300">
             <wp:extent cx="2947988" cy="2947988"/>
             <wp:effectExtent b="0" l="0" r="0" t="0"/>
-            <wp:docPr id="2" name="image10.png"/>
+            <wp:docPr id="2" name="image5.png"/>
             <a:graphic>
               <a:graphicData uri="http://schemas.openxmlformats.org/drawingml/2006/picture">
                 <pic:pic>
                   <pic:nvPicPr>
-                    <pic:cNvPr id="0" name="image10.png"/>
+                    <pic:cNvPr id="0" name="image5.png"/>
                     <pic:cNvPicPr preferRelativeResize="0"/>
                   </pic:nvPicPr>
                   <pic:blipFill>
@@ -487,7 +487,7 @@
             <w:u w:val="single"/>
             <w:rtl w:val="0"/>
           </w:rPr>
-          <w:t xml:space="preserve">http://serene-brushlands-89338.herokuapp.com/</w:t>
+          <w:t xml:space="preserve">https://enigmatic-mesa-29198.herokuapp.com/</w:t>
         </w:r>
       </w:hyperlink>
       <w:r>
@@ -1144,12 +1144,12 @@
           <wp:inline distB="114300" distT="114300" distL="114300" distR="114300">
             <wp:extent cx="5943600" cy="4991100"/>
             <wp:effectExtent b="0" l="0" r="0" t="0"/>
-            <wp:docPr id="3" name="image6.png"/>
+            <wp:docPr id="3" name="image3.png"/>
             <a:graphic>
               <a:graphicData uri="http://schemas.openxmlformats.org/drawingml/2006/picture">
                 <pic:pic>
                   <pic:nvPicPr>
-                    <pic:cNvPr id="0" name="image6.png"/>
+                    <pic:cNvPr id="0" name="image3.png"/>
                     <pic:cNvPicPr preferRelativeResize="0"/>
                   </pic:nvPicPr>
                   <pic:blipFill>
@@ -1687,12 +1687,12 @@
           <wp:inline distB="114300" distT="114300" distL="114300" distR="114300">
             <wp:extent cx="5648325" cy="3793374"/>
             <wp:effectExtent b="0" l="0" r="0" t="0"/>
-            <wp:docPr id="4" name="image4.png"/>
+            <wp:docPr id="4" name="image7.png"/>
             <a:graphic>
               <a:graphicData uri="http://schemas.openxmlformats.org/drawingml/2006/picture">
                 <pic:pic>
                   <pic:nvPicPr>
-                    <pic:cNvPr id="0" name="image4.png"/>
+                    <pic:cNvPr id="0" name="image7.png"/>
                     <pic:cNvPicPr preferRelativeResize="0"/>
                   </pic:nvPicPr>
                   <pic:blipFill>
@@ -1770,7 +1770,7 @@
         <w:rPr>
           <w:rtl w:val="0"/>
         </w:rPr>
-        <w:t xml:space="preserve">There was no specific design change </w:t>
+        <w:t xml:space="preserve">There was no specific design change in the design diagram for this iteration </w:t>
       </w:r>
     </w:p>
     <w:p>
@@ -3291,12 +3291,12 @@
           <wp:inline distB="114300" distT="114300" distL="114300" distR="114300">
             <wp:extent cx="5943600" cy="1295400"/>
             <wp:effectExtent b="0" l="0" r="0" t="0"/>
-            <wp:docPr id="5" name="image7.png"/>
+            <wp:docPr id="5" name="image4.png"/>
             <a:graphic>
               <a:graphicData uri="http://schemas.openxmlformats.org/drawingml/2006/picture">
                 <pic:pic>
                   <pic:nvPicPr>
-                    <pic:cNvPr id="0" name="image7.png"/>
+                    <pic:cNvPr id="0" name="image4.png"/>
                     <pic:cNvPicPr preferRelativeResize="0"/>
                   </pic:nvPicPr>
                   <pic:blipFill>
@@ -3908,12 +3908,12 @@
           <wp:inline distB="114300" distT="114300" distL="114300" distR="114300">
             <wp:extent cx="5943600" cy="1727200"/>
             <wp:effectExtent b="0" l="0" r="0" t="0"/>
-            <wp:docPr id="8" name="image9.png"/>
+            <wp:docPr id="8" name="image8.png"/>
             <a:graphic>
               <a:graphicData uri="http://schemas.openxmlformats.org/drawingml/2006/picture">
                 <pic:pic>
                   <pic:nvPicPr>
-                    <pic:cNvPr id="0" name="image9.png"/>
+                    <pic:cNvPr id="0" name="image8.png"/>
                     <pic:cNvPicPr preferRelativeResize="0"/>
                   </pic:nvPicPr>
                   <pic:blipFill>
@@ -4439,12 +4439,12 @@
           <wp:inline distB="114300" distT="114300" distL="114300" distR="114300">
             <wp:extent cx="5943600" cy="1079500"/>
             <wp:effectExtent b="0" l="0" r="0" t="0"/>
-            <wp:docPr id="7" name="image8.png"/>
+            <wp:docPr id="7" name="image10.png"/>
             <a:graphic>
               <a:graphicData uri="http://schemas.openxmlformats.org/drawingml/2006/picture">
                 <pic:pic>
                   <pic:nvPicPr>
-                    <pic:cNvPr id="0" name="image8.png"/>
+                    <pic:cNvPr id="0" name="image10.png"/>
                     <pic:cNvPicPr preferRelativeResize="0"/>
                   </pic:nvPicPr>
                   <pic:blipFill>
@@ -4933,12 +4933,12 @@
           <wp:inline distB="114300" distT="114300" distL="114300" distR="114300">
             <wp:extent cx="5943600" cy="4521200"/>
             <wp:effectExtent b="0" l="0" r="0" t="0"/>
-            <wp:docPr id="10" name="image3.png"/>
+            <wp:docPr id="10" name="image9.png"/>
             <a:graphic>
               <a:graphicData uri="http://schemas.openxmlformats.org/drawingml/2006/picture">
                 <pic:pic>
                   <pic:nvPicPr>
-                    <pic:cNvPr id="0" name="image3.png"/>
+                    <pic:cNvPr id="0" name="image9.png"/>
                     <pic:cNvPicPr preferRelativeResize="0"/>
                   </pic:nvPicPr>
                   <pic:blipFill>
@@ -4985,12 +4985,12 @@
           <wp:inline distB="114300" distT="114300" distL="114300" distR="114300">
             <wp:extent cx="5943600" cy="2844800"/>
             <wp:effectExtent b="0" l="0" r="0" t="0"/>
-            <wp:docPr id="1" name="image5.png"/>
+            <wp:docPr id="1" name="image6.png"/>
             <a:graphic>
               <a:graphicData uri="http://schemas.openxmlformats.org/drawingml/2006/picture">
                 <pic:pic>
                   <pic:nvPicPr>
-                    <pic:cNvPr id="0" name="image5.png"/>
+                    <pic:cNvPr id="0" name="image6.png"/>
                     <pic:cNvPicPr preferRelativeResize="0"/>
                   </pic:nvPicPr>
                   <pic:blipFill>

</xml_diff>